<commit_message>
fixes and new features
</commit_message>
<xml_diff>
--- a/storage/documents/buyurtmalar.docx
+++ b/storage/documents/buyurtmalar.docx
@@ -1283,6 +1283,210 @@
         <w:t>.</w:t>
       </w:r>
     </w:p>
+    <w:p>
+      <w:pPr>
+        <w:pStyle w:val="ThankYou"/>
+      </w:pPr>
+    </w:p>
+    <w:p>
+      <w:pPr>
+        <w:pStyle w:val="ThankYou"/>
+      </w:pPr>
+    </w:p>
+    <w:p>
+      <w:pPr>
+        <w:rPr>
+          <w:sz w:val="20"/>
+          <w:szCs w:val="20"/>
+        </w:rPr>
+      </w:pPr>
+      <w:proofErr w:type="spellStart"/>
+      <w:r>
+        <w:rPr>
+          <w:sz w:val="20"/>
+          <w:szCs w:val="20"/>
+        </w:rPr>
+        <w:t>Xizmat</w:t>
+      </w:r>
+      <w:proofErr w:type="spellEnd"/>
+      <w:r>
+        <w:rPr>
+          <w:sz w:val="20"/>
+          <w:szCs w:val="20"/>
+        </w:rPr>
+        <w:t xml:space="preserve"> </w:t>
+      </w:r>
+      <w:proofErr w:type="spellStart"/>
+      <w:r>
+        <w:rPr>
+          <w:sz w:val="20"/>
+          <w:szCs w:val="20"/>
+        </w:rPr>
+        <w:t>ko’rsatadi</w:t>
+      </w:r>
+      <w:proofErr w:type="spellEnd"/>
+      <w:r>
+        <w:rPr>
+          <w:sz w:val="20"/>
+          <w:szCs w:val="20"/>
+        </w:rPr>
+        <w:t>: “</w:t>
+      </w:r>
+      <w:proofErr w:type="spellStart"/>
+      <w:r>
+        <w:rPr>
+          <w:sz w:val="20"/>
+          <w:szCs w:val="20"/>
+        </w:rPr>
+        <w:t>AtomLAB</w:t>
+      </w:r>
+      <w:proofErr w:type="spellEnd"/>
+      <w:r>
+        <w:rPr>
+          <w:sz w:val="20"/>
+          <w:szCs w:val="20"/>
+        </w:rPr>
+        <w:t xml:space="preserve"> </w:t>
+      </w:r>
+      <w:proofErr w:type="spellStart"/>
+      <w:r>
+        <w:rPr>
+          <w:sz w:val="20"/>
+          <w:szCs w:val="20"/>
+        </w:rPr>
+        <w:t>Ilmiy</w:t>
+      </w:r>
+      <w:proofErr w:type="spellEnd"/>
+      <w:r>
+        <w:rPr>
+          <w:sz w:val="20"/>
+          <w:szCs w:val="20"/>
+        </w:rPr>
+        <w:t xml:space="preserve"> </w:t>
+      </w:r>
+      <w:proofErr w:type="spellStart"/>
+      <w:r>
+        <w:rPr>
+          <w:sz w:val="20"/>
+          <w:szCs w:val="20"/>
+        </w:rPr>
+        <w:t>Ishlab</w:t>
+      </w:r>
+      <w:proofErr w:type="spellEnd"/>
+      <w:r>
+        <w:rPr>
+          <w:sz w:val="20"/>
+          <w:szCs w:val="20"/>
+        </w:rPr>
+        <w:t xml:space="preserve"> </w:t>
+      </w:r>
+      <w:proofErr w:type="spellStart"/>
+      <w:r>
+        <w:rPr>
+          <w:sz w:val="20"/>
+          <w:szCs w:val="20"/>
+        </w:rPr>
+        <w:t>Chiqarish</w:t>
+      </w:r>
+      <w:proofErr w:type="spellEnd"/>
+      <w:r>
+        <w:rPr>
+          <w:sz w:val="20"/>
+          <w:szCs w:val="20"/>
+        </w:rPr>
+        <w:t xml:space="preserve"> </w:t>
+      </w:r>
+      <w:proofErr w:type="spellStart"/>
+      <w:r>
+        <w:rPr>
+          <w:sz w:val="20"/>
+          <w:szCs w:val="20"/>
+        </w:rPr>
+        <w:t>Labaratoriyasi</w:t>
+      </w:r>
+      <w:proofErr w:type="spellEnd"/>
+      <w:r>
+        <w:rPr>
+          <w:sz w:val="20"/>
+          <w:szCs w:val="20"/>
+        </w:rPr>
+        <w:t>” MCHJ INN 306952314</w:t>
+      </w:r>
+    </w:p>
+    <w:p>
+      <w:pPr>
+        <w:rPr>
+          <w:sz w:val="20"/>
+          <w:szCs w:val="20"/>
+        </w:rPr>
+      </w:pPr>
+      <w:r>
+        <w:rPr>
+          <w:sz w:val="20"/>
+          <w:szCs w:val="20"/>
+        </w:rPr>
+        <w:t xml:space="preserve">Tel: </w:t>
+      </w:r>
+      <w:r>
+        <w:rPr>
+          <w:sz w:val="20"/>
+          <w:szCs w:val="20"/>
+        </w:rPr>
+        <w:t>+998994013937</w:t>
+      </w:r>
+      <w:r>
+        <w:rPr>
+          <w:sz w:val="20"/>
+          <w:szCs w:val="20"/>
+        </w:rPr>
+        <w:t>, +998981212776</w:t>
+      </w:r>
+    </w:p>
+    <w:p>
+      <w:pPr>
+        <w:rPr>
+          <w:sz w:val="20"/>
+          <w:szCs w:val="20"/>
+        </w:rPr>
+      </w:pPr>
+      <w:r>
+        <w:rPr>
+          <w:sz w:val="20"/>
+          <w:szCs w:val="20"/>
+        </w:rPr>
+        <w:t xml:space="preserve">web: </w:t>
+      </w:r>
+      <w:proofErr w:type="spellStart"/>
+      <w:proofErr w:type="gramStart"/>
+      <w:r>
+        <w:rPr>
+          <w:sz w:val="20"/>
+          <w:szCs w:val="20"/>
+        </w:rPr>
+        <w:t>parkent.online</w:t>
+      </w:r>
+      <w:proofErr w:type="spellEnd"/>
+      <w:proofErr w:type="gramEnd"/>
+      <w:r>
+        <w:rPr>
+          <w:sz w:val="20"/>
+          <w:szCs w:val="20"/>
+        </w:rPr>
+        <w:t xml:space="preserve">     telegram: @</w:t>
+      </w:r>
+      <w:r>
+        <w:rPr>
+          <w:sz w:val="20"/>
+          <w:szCs w:val="20"/>
+        </w:rPr>
+        <w:t>parkent_online</w:t>
+      </w:r>
+    </w:p>
+    <w:p>
+      <w:pPr>
+        <w:pStyle w:val="ThankYou"/>
+      </w:pPr>
+    </w:p>
     <w:sectPr>
       <w:pgSz w:w="12240" w:h="15840"/>
       <w:pgMar w:top="720" w:right="720" w:bottom="720" w:left="720" w:header="720" w:footer="720" w:gutter="0"/>
@@ -1354,7 +1558,7 @@
         <v:path o:extrusionok="f" gradientshapeok="t" o:connecttype="rect"/>
         <o:lock v:ext="edit" aspectratio="t"/>
       </v:shapetype>
-      <v:shape id="_x0000_i1055" type="#_x0000_t75" alt="Logo placeholder" style="width:67.5pt;height:33.75pt" o:bullet="t">
+      <v:shape id="_x0000_i1079" type="#_x0000_t75" alt="Logo placeholder" style="width:67.5pt;height:33.75pt" o:bullet="t">
         <v:imagedata r:id="rId1" o:title="template_logo"/>
       </v:shape>
     </w:pict>
@@ -3050,6 +3254,7 @@
   <w:rsids>
     <w:rsidRoot w:val="00370483"/>
     <w:rsid w:val="00370483"/>
+    <w:rsid w:val="00560FB8"/>
     <w:rsid w:val="006A75D3"/>
     <w:rsid w:val="00A155D4"/>
     <w:rsid w:val="00D67FF2"/>

</xml_diff>